<commit_message>
list files by ext fixed
</commit_message>
<xml_diff>
--- a/220104004928_BondarenkoAnhelina_HW1/Report.docx
+++ b/220104004928_BondarenkoAnhelina_HW1/Report.docx
@@ -107,6 +107,7 @@
         <w:ind w:left="-284" w:firstLine="568"/>
         <w:rPr>
           <w:sz w:val="24"/>
+          <w:lang w:val="en-US"/>
         </w:rPr>
       </w:pPr>
     </w:p>
@@ -322,6 +323,7 @@
         <w:ind w:left="-284" w:firstLine="568"/>
         <w:rPr>
           <w:sz w:val="24"/>
+          <w:lang w:val="en-US"/>
         </w:rPr>
       </w:pPr>
     </w:p>
@@ -1127,6 +1129,7 @@
         <w:ind w:left="-284" w:firstLine="568"/>
         <w:rPr>
           <w:sz w:val="24"/>
+          <w:lang w:val="en-US"/>
         </w:rPr>
       </w:pPr>
     </w:p>
@@ -1273,7 +1276,21 @@
           <w:sz w:val="24"/>
           <w:lang w:val="en-US"/>
         </w:rPr>
-        <w:t xml:space="preserve">Creating a file (example.txt) and writing </w:t>
+        <w:t>Creating a file (example.txt)</w:t>
+      </w:r>
+      <w:r>
+        <w:rPr>
+          <w:sz w:val="24"/>
+          <w:lang w:val="en-US"/>
+        </w:rPr>
+        <w:t xml:space="preserve"> in testDir</w:t>
+      </w:r>
+      <w:r>
+        <w:rPr>
+          <w:sz w:val="24"/>
+          <w:lang w:val="en-US"/>
+        </w:rPr>
+        <w:t xml:space="preserve"> and writing </w:t>
       </w:r>
       <w:r>
         <w:rPr>
@@ -1292,15 +1309,13 @@
         <w:ind w:left="-284" w:firstLine="568"/>
         <w:rPr>
           <w:sz w:val="24"/>
-          <w:lang w:val="en-US"/>
-        </w:rPr>
-      </w:pPr>
-      <w:r>
-        <w:rPr>
-          <w:sz w:val="24"/>
-          <w:lang w:val="en-US"/>
-        </w:rPr>
-        <w:t>Creating files text.txt and prog.c into testDir</w:t>
+        </w:rPr>
+      </w:pPr>
+      <w:r>
+        <w:rPr>
+          <w:sz w:val="24"/>
+        </w:rPr>
+        <w:t>Listing files in testDir.</w:t>
       </w:r>
     </w:p>
     <w:p>
@@ -1312,13 +1327,22 @@
         <w:ind w:left="-284" w:firstLine="568"/>
         <w:rPr>
           <w:sz w:val="24"/>
-        </w:rPr>
-      </w:pPr>
-      <w:r>
-        <w:rPr>
-          <w:sz w:val="24"/>
-        </w:rPr>
-        <w:t>Listing files in testDir.</w:t>
+          <w:lang w:val="en-US"/>
+        </w:rPr>
+      </w:pPr>
+      <w:r>
+        <w:rPr>
+          <w:sz w:val="24"/>
+          <w:lang w:val="en-US"/>
+        </w:rPr>
+        <w:t xml:space="preserve">Reading example.txt and appending </w:t>
+      </w:r>
+      <w:r>
+        <w:rPr>
+          <w:sz w:val="24"/>
+          <w:lang w:val="en-US"/>
+        </w:rPr>
+        <w:t>"New Line".</w:t>
       </w:r>
     </w:p>
     <w:p>
@@ -1338,14 +1362,7 @@
           <w:sz w:val="24"/>
           <w:lang w:val="en-US"/>
         </w:rPr>
-        <w:t xml:space="preserve">Reading example.txt and appending </w:t>
-      </w:r>
-      <w:r>
-        <w:rPr>
-          <w:sz w:val="24"/>
-          <w:lang w:val="en-US"/>
-        </w:rPr>
-        <w:t>"New Line".</w:t>
+        <w:t>Displaying logs</w:t>
       </w:r>
     </w:p>
     <w:p>
@@ -1365,7 +1382,7 @@
           <w:sz w:val="24"/>
           <w:lang w:val="en-US"/>
         </w:rPr>
-        <w:t>Deleting example.txt and displaying logs.</w:t>
+        <w:t>Creating prog.c into testDir</w:t>
       </w:r>
     </w:p>
     <w:p>
@@ -1405,28 +1422,21 @@
           <w:sz w:val="24"/>
           <w:lang w:val="en-US"/>
         </w:rPr>
-        <w:t>Deleting</w:t>
-      </w:r>
-      <w:r>
-        <w:rPr>
-          <w:sz w:val="24"/>
-          <w:lang w:val="en-US"/>
-        </w:rPr>
-        <w:t xml:space="preserve"> files text.txt and prog.c </w:t>
-      </w:r>
-      <w:r>
-        <w:rPr>
-          <w:sz w:val="24"/>
-          <w:lang w:val="en-US"/>
-        </w:rPr>
-        <w:t>from</w:t>
-      </w:r>
-      <w:r>
-        <w:rPr>
-          <w:sz w:val="24"/>
-          <w:lang w:val="en-US"/>
-        </w:rPr>
-        <w:t xml:space="preserve"> testDir</w:t>
+        <w:t xml:space="preserve">Deleting files </w:t>
+      </w:r>
+      <w:r>
+        <w:rPr>
+          <w:sz w:val="24"/>
+          <w:lang w:val="en-US"/>
+        </w:rPr>
+        <w:t>example</w:t>
+      </w:r>
+      <w:r>
+        <w:rPr>
+          <w:sz w:val="24"/>
+          <w:lang w:val="en-US"/>
+        </w:rPr>
+        <w:t>.txt and prog.c from testDir</w:t>
       </w:r>
     </w:p>
     <w:p>
@@ -1479,15 +1489,14 @@
       </w:pPr>
       <w:r>
         <w:rPr>
-          <w:noProof/>
-          <w:sz w:val="24"/>
-          <w:lang w:val="uk-UA"/>
+          <w:sz w:val="24"/>
+          <w:lang w:val="en-US"/>
         </w:rPr>
         <w:drawing>
-          <wp:inline distT="0" distB="0" distL="0" distR="0" wp14:anchorId="0091A299" wp14:editId="6E177702">
-            <wp:extent cx="2910840" cy="3468370"/>
-            <wp:effectExtent l="0" t="0" r="3810" b="0"/>
-            <wp:docPr id="1482124246" name="Рисунок 1" descr="Зображення, що містить текст, знімок екрана, програмне забезпечення, монітор&#10;&#10;Вміст, створений ШІ, може бути неправильним."/>
+          <wp:inline distT="0" distB="0" distL="0" distR="0" wp14:anchorId="04F190B2" wp14:editId="36E7123B">
+            <wp:extent cx="3460371" cy="3642360"/>
+            <wp:effectExtent l="0" t="0" r="6985" b="0"/>
+            <wp:docPr id="980811682" name="Рисунок 1"/>
             <wp:cNvGraphicFramePr>
               <a:graphicFrameLocks xmlns:a="http://schemas.openxmlformats.org/drawingml/2006/main" noChangeAspect="1"/>
             </wp:cNvGraphicFramePr>
@@ -1495,30 +1504,23 @@
               <a:graphicData uri="http://schemas.openxmlformats.org/drawingml/2006/picture">
                 <pic:pic xmlns:pic="http://schemas.openxmlformats.org/drawingml/2006/picture">
                   <pic:nvPicPr>
-                    <pic:cNvPr id="1482124246" name="Рисунок 1" descr="Зображення, що містить текст, знімок екрана, програмне забезпечення, монітор&#10;&#10;Вміст, створений ШІ, може бути неправильним."/>
+                    <pic:cNvPr id="980811682" name=""/>
                     <pic:cNvPicPr/>
                   </pic:nvPicPr>
-                  <pic:blipFill rotWithShape="1">
+                  <pic:blipFill>
                     <a:blip r:embed="rId5"/>
-                    <a:srcRect r="51000"/>
-                    <a:stretch/>
+                    <a:stretch>
+                      <a:fillRect/>
+                    </a:stretch>
                   </pic:blipFill>
-                  <pic:spPr bwMode="auto">
+                  <pic:spPr>
                     <a:xfrm>
                       <a:off x="0" y="0"/>
-                      <a:ext cx="2910840" cy="3468370"/>
+                      <a:ext cx="3462249" cy="3644337"/>
                     </a:xfrm>
                     <a:prstGeom prst="rect">
                       <a:avLst/>
                     </a:prstGeom>
-                    <a:ln>
-                      <a:noFill/>
-                    </a:ln>
-                    <a:extLst>
-                      <a:ext uri="{53640926-AAD7-44D8-BBD7-CCE9431645EC}">
-                        <a14:shadowObscured xmlns:a14="http://schemas.microsoft.com/office/drawing/2010/main"/>
-                      </a:ext>
-                    </a:extLst>
                   </pic:spPr>
                 </pic:pic>
               </a:graphicData>
@@ -1537,15 +1539,15 @@
       </w:pPr>
       <w:r>
         <w:rPr>
-          <w:noProof/>
-          <w:sz w:val="24"/>
+          <w:sz w:val="24"/>
+          <w:lang w:val="en-US"/>
         </w:rPr>
         <w:lastRenderedPageBreak/>
         <w:drawing>
-          <wp:inline distT="0" distB="0" distL="0" distR="0" wp14:anchorId="153D871C" wp14:editId="7474F417">
-            <wp:extent cx="3314700" cy="3474720"/>
-            <wp:effectExtent l="0" t="0" r="0" b="0"/>
-            <wp:docPr id="336418095" name="Рисунок 1" descr="Зображення, що містить текст, знімок екрана, документ&#10;&#10;Вміст, створений ШІ, може бути неправильним."/>
+          <wp:inline distT="0" distB="0" distL="0" distR="0" wp14:anchorId="3BC11AC2" wp14:editId="2F9588CA">
+            <wp:extent cx="4679660" cy="3467100"/>
+            <wp:effectExtent l="0" t="0" r="6985" b="0"/>
+            <wp:docPr id="956608254" name="Рисунок 1" descr="Зображення, що містить текст, знімок екрана, документ, Шрифт&#10;&#10;Вміст, створений ШІ, може бути неправильним."/>
             <wp:cNvGraphicFramePr>
               <a:graphicFrameLocks xmlns:a="http://schemas.openxmlformats.org/drawingml/2006/main" noChangeAspect="1"/>
             </wp:cNvGraphicFramePr>
@@ -1553,30 +1555,23 @@
               <a:graphicData uri="http://schemas.openxmlformats.org/drawingml/2006/picture">
                 <pic:pic xmlns:pic="http://schemas.openxmlformats.org/drawingml/2006/picture">
                   <pic:nvPicPr>
-                    <pic:cNvPr id="336418095" name="Рисунок 1" descr="Зображення, що містить текст, знімок екрана, документ&#10;&#10;Вміст, створений ШІ, може бути неправильним."/>
+                    <pic:cNvPr id="956608254" name="Рисунок 1" descr="Зображення, що містить текст, знімок екрана, документ, Шрифт&#10;&#10;Вміст, створений ШІ, може бути неправильним."/>
                     <pic:cNvPicPr/>
                   </pic:nvPicPr>
-                  <pic:blipFill rotWithShape="1">
+                  <pic:blipFill>
                     <a:blip r:embed="rId6"/>
-                    <a:srcRect r="44201"/>
-                    <a:stretch/>
+                    <a:stretch>
+                      <a:fillRect/>
+                    </a:stretch>
                   </pic:blipFill>
-                  <pic:spPr bwMode="auto">
+                  <pic:spPr>
                     <a:xfrm>
                       <a:off x="0" y="0"/>
-                      <a:ext cx="3314700" cy="3474720"/>
+                      <a:ext cx="4686841" cy="3472420"/>
                     </a:xfrm>
                     <a:prstGeom prst="rect">
                       <a:avLst/>
                     </a:prstGeom>
-                    <a:ln>
-                      <a:noFill/>
-                    </a:ln>
-                    <a:extLst>
-                      <a:ext uri="{53640926-AAD7-44D8-BBD7-CCE9431645EC}">
-                        <a14:shadowObscured xmlns:a14="http://schemas.microsoft.com/office/drawing/2010/main"/>
-                      </a:ext>
-                    </a:extLst>
                   </pic:spPr>
                 </pic:pic>
               </a:graphicData>
@@ -1584,17 +1579,36 @@
           </wp:inline>
         </w:drawing>
       </w:r>
-      <w:r>
-        <w:rPr>
-          <w:noProof/>
+    </w:p>
+    <w:p>
+      <w:pPr>
+        <w:ind w:left="-284" w:firstLine="568"/>
+        <w:rPr>
+          <w:sz w:val="24"/>
+        </w:rPr>
+      </w:pPr>
+    </w:p>
+    <w:p>
+      <w:pPr>
+        <w:ind w:left="-284" w:firstLine="568"/>
+        <w:rPr>
+          <w:b/>
+          <w:bCs/>
           <w:sz w:val="24"/>
           <w:lang w:val="uk-UA"/>
         </w:rPr>
+      </w:pPr>
+      <w:r>
+        <w:rPr>
+          <w:b/>
+          <w:bCs/>
+          <w:sz w:val="24"/>
+        </w:rPr>
         <w:drawing>
-          <wp:inline distT="0" distB="0" distL="0" distR="0" wp14:anchorId="77CB838C" wp14:editId="5E174724">
-            <wp:extent cx="4396740" cy="2436063"/>
-            <wp:effectExtent l="0" t="0" r="3810" b="2540"/>
-            <wp:docPr id="1919941915" name="Рисунок 1" descr="Зображення, що містить текст, знімок екрана, Шрифт, документ&#10;&#10;Вміст, створений ШІ, може бути неправильним."/>
+          <wp:inline distT="0" distB="0" distL="0" distR="0" wp14:anchorId="79BAF507" wp14:editId="4451CBBD">
+            <wp:extent cx="5024776" cy="1836420"/>
+            <wp:effectExtent l="0" t="0" r="4445" b="0"/>
+            <wp:docPr id="2083797849" name="Рисунок 1" descr="Зображення, що містить текст, знімок екрана, Шрифт, чорно-білий&#10;&#10;Вміст, створений ШІ, може бути неправильним."/>
             <wp:cNvGraphicFramePr>
               <a:graphicFrameLocks xmlns:a="http://schemas.openxmlformats.org/drawingml/2006/main" noChangeAspect="1"/>
             </wp:cNvGraphicFramePr>
@@ -1602,30 +1616,23 @@
               <a:graphicData uri="http://schemas.openxmlformats.org/drawingml/2006/picture">
                 <pic:pic xmlns:pic="http://schemas.openxmlformats.org/drawingml/2006/picture">
                   <pic:nvPicPr>
-                    <pic:cNvPr id="1919941915" name="Рисунок 1" descr="Зображення, що містить текст, знімок екрана, Шрифт, документ&#10;&#10;Вміст, створений ШІ, може бути неправильним."/>
+                    <pic:cNvPr id="2083797849" name="Рисунок 1" descr="Зображення, що містить текст, знімок екрана, Шрифт, чорно-білий&#10;&#10;Вміст, створений ШІ, може бути неправильним."/>
                     <pic:cNvPicPr/>
                   </pic:nvPicPr>
-                  <pic:blipFill rotWithShape="1">
+                  <pic:blipFill>
                     <a:blip r:embed="rId7"/>
-                    <a:srcRect r="18931"/>
-                    <a:stretch/>
+                    <a:stretch>
+                      <a:fillRect/>
+                    </a:stretch>
                   </pic:blipFill>
-                  <pic:spPr bwMode="auto">
+                  <pic:spPr>
                     <a:xfrm>
                       <a:off x="0" y="0"/>
-                      <a:ext cx="4407445" cy="2441994"/>
+                      <a:ext cx="5030847" cy="1838639"/>
                     </a:xfrm>
                     <a:prstGeom prst="rect">
                       <a:avLst/>
                     </a:prstGeom>
-                    <a:ln>
-                      <a:noFill/>
-                    </a:ln>
-                    <a:extLst>
-                      <a:ext uri="{53640926-AAD7-44D8-BBD7-CCE9431645EC}">
-                        <a14:shadowObscured xmlns:a14="http://schemas.microsoft.com/office/drawing/2010/main"/>
-                      </a:ext>
-                    </a:extLst>
                   </pic:spPr>
                 </pic:pic>
               </a:graphicData>
@@ -1638,7 +1645,10 @@
       <w:pPr>
         <w:ind w:left="-284" w:firstLine="568"/>
         <w:rPr>
-          <w:sz w:val="24"/>
+          <w:b/>
+          <w:bCs/>
+          <w:sz w:val="24"/>
+          <w:lang w:val="uk-UA"/>
         </w:rPr>
       </w:pPr>
     </w:p>

</xml_diff>